<commit_message>
Añado datos de Json  + CocoaPods.
</commit_message>
<xml_diff>
--- a/TERREMOTOS.docx
+++ b/TERREMOTOS.docx
@@ -342,7 +342,6 @@
       <w:pPr>
         <w:jc w:val="center"/>
       </w:pPr>
-      <w:bookmarkStart w:id="0" w:name="_GoBack"/>
       <w:r>
         <w:rPr>
           <w:noProof/>
@@ -390,10 +389,1504 @@
           </wp:inline>
         </w:drawing>
       </w:r>
+    </w:p>
+    <w:p>
+      <w:pPr>
+        <w:jc w:val="center"/>
+      </w:pPr>
+    </w:p>
+    <w:p>
+      <w:pPr>
+        <w:jc w:val="center"/>
+      </w:pPr>
+    </w:p>
+    <w:p>
+      <w:pPr>
+        <w:jc w:val="center"/>
+      </w:pPr>
+    </w:p>
+    <w:p>
+      <w:hyperlink r:id="rId10" w:history="1">
+        <w:r>
+          <w:rPr>
+            <w:rStyle w:val="Hipervnculo"/>
+          </w:rPr>
+          <w:t>https://cocoapods.org/pods/JSONParsing</w:t>
+        </w:r>
+      </w:hyperlink>
+    </w:p>
+    <w:p/>
+    <w:p>
+      <w:r>
+        <w:rPr>
+          <w:noProof/>
+          <w:lang w:eastAsia="es-ES"/>
+        </w:rPr>
+        <w:drawing>
+          <wp:inline distT="0" distB="0" distL="0" distR="0" wp14:anchorId="1C8F20B4" wp14:editId="1AE17F1E">
+            <wp:extent cx="2809875" cy="1171575"/>
+            <wp:effectExtent l="0" t="0" r="9525" b="9525"/>
+            <wp:docPr id="1" name="Imagen 1"/>
+            <wp:cNvGraphicFramePr>
+              <a:graphicFrameLocks xmlns:a="http://schemas.openxmlformats.org/drawingml/2006/main" noChangeAspect="1"/>
+            </wp:cNvGraphicFramePr>
+            <a:graphic xmlns:a="http://schemas.openxmlformats.org/drawingml/2006/main">
+              <a:graphicData uri="http://schemas.openxmlformats.org/drawingml/2006/picture">
+                <pic:pic xmlns:pic="http://schemas.openxmlformats.org/drawingml/2006/picture">
+                  <pic:nvPicPr>
+                    <pic:cNvPr id="1" name=""/>
+                    <pic:cNvPicPr/>
+                  </pic:nvPicPr>
+                  <pic:blipFill>
+                    <a:blip r:embed="rId11"/>
+                    <a:stretch>
+                      <a:fillRect/>
+                    </a:stretch>
+                  </pic:blipFill>
+                  <pic:spPr>
+                    <a:xfrm>
+                      <a:off x="0" y="0"/>
+                      <a:ext cx="2809875" cy="1171575"/>
+                    </a:xfrm>
+                    <a:prstGeom prst="rect">
+                      <a:avLst/>
+                    </a:prstGeom>
+                  </pic:spPr>
+                </pic:pic>
+              </a:graphicData>
+            </a:graphic>
+          </wp:inline>
+        </w:drawing>
+      </w:r>
+    </w:p>
+    <w:p/>
+    <w:p>
+      <w:pPr>
+        <w:pStyle w:val="Ttulo2"/>
+        <w:shd w:val="clear" w:color="auto" w:fill="FFFFFF"/>
+        <w:spacing w:before="240" w:beforeAutospacing="0" w:after="96" w:afterAutospacing="0" w:line="780" w:lineRule="atLeast"/>
+        <w:rPr>
+          <w:rFonts w:ascii="Arial" w:hAnsi="Arial" w:cs="Arial"/>
+          <w:b w:val="0"/>
+          <w:bCs w:val="0"/>
+          <w:color w:val="333333"/>
+          <w:sz w:val="60"/>
+          <w:szCs w:val="60"/>
+        </w:rPr>
+      </w:pPr>
+      <w:proofErr w:type="spellStart"/>
+      <w:r>
+        <w:rPr>
+          <w:rFonts w:ascii="Arial" w:hAnsi="Arial" w:cs="Arial"/>
+          <w:b w:val="0"/>
+          <w:bCs w:val="0"/>
+          <w:color w:val="333333"/>
+          <w:sz w:val="60"/>
+          <w:szCs w:val="60"/>
+        </w:rPr>
+        <w:t>Installation</w:t>
+      </w:r>
+      <w:proofErr w:type="spellEnd"/>
+    </w:p>
+    <w:p>
+      <w:pPr>
+        <w:pStyle w:val="Ttulo4"/>
+        <w:shd w:val="clear" w:color="auto" w:fill="FFFFFF"/>
+        <w:spacing w:before="240" w:beforeAutospacing="0" w:after="96" w:afterAutospacing="0" w:line="480" w:lineRule="atLeast"/>
+        <w:rPr>
+          <w:rFonts w:ascii="Arial" w:hAnsi="Arial" w:cs="Arial"/>
+          <w:b w:val="0"/>
+          <w:bCs w:val="0"/>
+          <w:color w:val="333333"/>
+          <w:sz w:val="36"/>
+          <w:szCs w:val="36"/>
+        </w:rPr>
+      </w:pPr>
+      <w:proofErr w:type="spellStart"/>
+      <w:r>
+        <w:rPr>
+          <w:rStyle w:val="Textoennegrita"/>
+          <w:rFonts w:ascii="Arial" w:hAnsi="Arial" w:cs="Arial"/>
+          <w:b/>
+          <w:bCs/>
+          <w:color w:val="333333"/>
+          <w:sz w:val="36"/>
+          <w:szCs w:val="36"/>
+        </w:rPr>
+        <w:t>CocoaPods</w:t>
+      </w:r>
+      <w:proofErr w:type="spellEnd"/>
+    </w:p>
+    <w:p>
+      <w:pPr>
+        <w:pStyle w:val="NormalWeb"/>
+        <w:shd w:val="clear" w:color="auto" w:fill="FFFFFF"/>
+        <w:spacing w:before="360" w:beforeAutospacing="0" w:after="480" w:afterAutospacing="0" w:line="300" w:lineRule="atLeast"/>
+        <w:rPr>
+          <w:rFonts w:ascii="Helvetica" w:hAnsi="Helvetica" w:cs="Helvetica"/>
+          <w:color w:val="333333"/>
+        </w:rPr>
+      </w:pPr>
+      <w:hyperlink r:id="rId12" w:history="1">
+        <w:proofErr w:type="spellStart"/>
+        <w:r>
+          <w:rPr>
+            <w:rStyle w:val="Hipervnculo"/>
+            <w:rFonts w:ascii="Helvetica" w:hAnsi="Helvetica" w:cs="Helvetica"/>
+            <w:color w:val="FB0006"/>
+          </w:rPr>
+          <w:t>CocoaPods</w:t>
+        </w:r>
+        <w:proofErr w:type="spellEnd"/>
+      </w:hyperlink>
+      <w:r>
+        <w:rPr>
+          <w:rFonts w:ascii="Helvetica" w:hAnsi="Helvetica" w:cs="Helvetica"/>
+          <w:color w:val="333333"/>
+        </w:rPr>
+        <w:t> </w:t>
+      </w:r>
+      <w:proofErr w:type="spellStart"/>
+      <w:r>
+        <w:rPr>
+          <w:rFonts w:ascii="Helvetica" w:hAnsi="Helvetica" w:cs="Helvetica"/>
+          <w:color w:val="333333"/>
+        </w:rPr>
+        <w:t>is</w:t>
+      </w:r>
+      <w:proofErr w:type="spellEnd"/>
+      <w:r>
+        <w:rPr>
+          <w:rFonts w:ascii="Helvetica" w:hAnsi="Helvetica" w:cs="Helvetica"/>
+          <w:color w:val="333333"/>
+        </w:rPr>
+        <w:t xml:space="preserve"> </w:t>
+      </w:r>
+      <w:proofErr w:type="spellStart"/>
+      <w:r>
+        <w:rPr>
+          <w:rFonts w:ascii="Helvetica" w:hAnsi="Helvetica" w:cs="Helvetica"/>
+          <w:color w:val="333333"/>
+        </w:rPr>
+        <w:t>the</w:t>
+      </w:r>
+      <w:proofErr w:type="spellEnd"/>
+      <w:r>
+        <w:rPr>
+          <w:rFonts w:ascii="Helvetica" w:hAnsi="Helvetica" w:cs="Helvetica"/>
+          <w:color w:val="333333"/>
+        </w:rPr>
+        <w:t xml:space="preserve"> </w:t>
+      </w:r>
+      <w:proofErr w:type="spellStart"/>
+      <w:r>
+        <w:rPr>
+          <w:rFonts w:ascii="Helvetica" w:hAnsi="Helvetica" w:cs="Helvetica"/>
+          <w:color w:val="333333"/>
+        </w:rPr>
+        <w:t>dependency</w:t>
+      </w:r>
+      <w:proofErr w:type="spellEnd"/>
+      <w:r>
+        <w:rPr>
+          <w:rFonts w:ascii="Helvetica" w:hAnsi="Helvetica" w:cs="Helvetica"/>
+          <w:color w:val="333333"/>
+        </w:rPr>
+        <w:t xml:space="preserve"> manager </w:t>
+      </w:r>
+      <w:proofErr w:type="spellStart"/>
+      <w:r>
+        <w:rPr>
+          <w:rFonts w:ascii="Helvetica" w:hAnsi="Helvetica" w:cs="Helvetica"/>
+          <w:color w:val="333333"/>
+        </w:rPr>
+        <w:t>for</w:t>
+      </w:r>
+      <w:proofErr w:type="spellEnd"/>
+      <w:r>
+        <w:rPr>
+          <w:rFonts w:ascii="Helvetica" w:hAnsi="Helvetica" w:cs="Helvetica"/>
+          <w:color w:val="333333"/>
+        </w:rPr>
+        <w:t xml:space="preserve"> </w:t>
+      </w:r>
+      <w:proofErr w:type="spellStart"/>
+      <w:r>
+        <w:rPr>
+          <w:rFonts w:ascii="Helvetica" w:hAnsi="Helvetica" w:cs="Helvetica"/>
+          <w:color w:val="333333"/>
+        </w:rPr>
+        <w:t>Cocoa</w:t>
+      </w:r>
+      <w:proofErr w:type="spellEnd"/>
+      <w:r>
+        <w:rPr>
+          <w:rFonts w:ascii="Helvetica" w:hAnsi="Helvetica" w:cs="Helvetica"/>
+          <w:color w:val="333333"/>
+        </w:rPr>
+        <w:t xml:space="preserve"> </w:t>
+      </w:r>
+      <w:proofErr w:type="spellStart"/>
+      <w:r>
+        <w:rPr>
+          <w:rFonts w:ascii="Helvetica" w:hAnsi="Helvetica" w:cs="Helvetica"/>
+          <w:color w:val="333333"/>
+        </w:rPr>
+        <w:t>Libraries</w:t>
+      </w:r>
+      <w:proofErr w:type="spellEnd"/>
+      <w:r>
+        <w:rPr>
+          <w:rFonts w:ascii="Helvetica" w:hAnsi="Helvetica" w:cs="Helvetica"/>
+          <w:color w:val="333333"/>
+        </w:rPr>
+        <w:t xml:space="preserve">. </w:t>
+      </w:r>
+      <w:proofErr w:type="spellStart"/>
+      <w:r>
+        <w:rPr>
+          <w:rFonts w:ascii="Helvetica" w:hAnsi="Helvetica" w:cs="Helvetica"/>
+          <w:color w:val="333333"/>
+        </w:rPr>
+        <w:t>You</w:t>
+      </w:r>
+      <w:proofErr w:type="spellEnd"/>
+      <w:r>
+        <w:rPr>
+          <w:rFonts w:ascii="Helvetica" w:hAnsi="Helvetica" w:cs="Helvetica"/>
+          <w:color w:val="333333"/>
+        </w:rPr>
+        <w:t xml:space="preserve"> can </w:t>
+      </w:r>
+      <w:proofErr w:type="spellStart"/>
+      <w:r>
+        <w:rPr>
+          <w:rFonts w:ascii="Helvetica" w:hAnsi="Helvetica" w:cs="Helvetica"/>
+          <w:color w:val="333333"/>
+        </w:rPr>
+        <w:t>install</w:t>
+      </w:r>
+      <w:proofErr w:type="spellEnd"/>
+      <w:r>
+        <w:rPr>
+          <w:rFonts w:ascii="Helvetica" w:hAnsi="Helvetica" w:cs="Helvetica"/>
+          <w:color w:val="333333"/>
+        </w:rPr>
+        <w:t xml:space="preserve"> </w:t>
+      </w:r>
+      <w:proofErr w:type="spellStart"/>
+      <w:r>
+        <w:rPr>
+          <w:rFonts w:ascii="Helvetica" w:hAnsi="Helvetica" w:cs="Helvetica"/>
+          <w:color w:val="333333"/>
+        </w:rPr>
+        <w:t>Cocoapods</w:t>
+      </w:r>
+      <w:proofErr w:type="spellEnd"/>
+      <w:r>
+        <w:rPr>
+          <w:rFonts w:ascii="Helvetica" w:hAnsi="Helvetica" w:cs="Helvetica"/>
+          <w:color w:val="333333"/>
+        </w:rPr>
+        <w:t xml:space="preserve"> </w:t>
+      </w:r>
+      <w:proofErr w:type="spellStart"/>
+      <w:r>
+        <w:rPr>
+          <w:rFonts w:ascii="Helvetica" w:hAnsi="Helvetica" w:cs="Helvetica"/>
+          <w:color w:val="333333"/>
+        </w:rPr>
+        <w:t>using</w:t>
+      </w:r>
+      <w:proofErr w:type="spellEnd"/>
+      <w:r>
+        <w:rPr>
+          <w:rFonts w:ascii="Helvetica" w:hAnsi="Helvetica" w:cs="Helvetica"/>
+          <w:color w:val="333333"/>
+        </w:rPr>
+        <w:t xml:space="preserve"> </w:t>
+      </w:r>
+      <w:proofErr w:type="spellStart"/>
+      <w:r>
+        <w:rPr>
+          <w:rFonts w:ascii="Helvetica" w:hAnsi="Helvetica" w:cs="Helvetica"/>
+          <w:color w:val="333333"/>
+        </w:rPr>
+        <w:t>the</w:t>
+      </w:r>
+      <w:proofErr w:type="spellEnd"/>
+      <w:r>
+        <w:rPr>
+          <w:rFonts w:ascii="Helvetica" w:hAnsi="Helvetica" w:cs="Helvetica"/>
+          <w:color w:val="333333"/>
+        </w:rPr>
+        <w:t xml:space="preserve"> </w:t>
+      </w:r>
+      <w:proofErr w:type="spellStart"/>
+      <w:r>
+        <w:rPr>
+          <w:rFonts w:ascii="Helvetica" w:hAnsi="Helvetica" w:cs="Helvetica"/>
+          <w:color w:val="333333"/>
+        </w:rPr>
+        <w:t>following</w:t>
+      </w:r>
+      <w:proofErr w:type="spellEnd"/>
+      <w:r>
+        <w:rPr>
+          <w:rFonts w:ascii="Helvetica" w:hAnsi="Helvetica" w:cs="Helvetica"/>
+          <w:color w:val="333333"/>
+        </w:rPr>
+        <w:t xml:space="preserve"> </w:t>
+      </w:r>
+      <w:proofErr w:type="spellStart"/>
+      <w:r>
+        <w:rPr>
+          <w:rFonts w:ascii="Helvetica" w:hAnsi="Helvetica" w:cs="Helvetica"/>
+          <w:color w:val="333333"/>
+        </w:rPr>
+        <w:t>command</w:t>
+      </w:r>
+      <w:proofErr w:type="spellEnd"/>
+      <w:r>
+        <w:rPr>
+          <w:rFonts w:ascii="Helvetica" w:hAnsi="Helvetica" w:cs="Helvetica"/>
+          <w:color w:val="333333"/>
+        </w:rPr>
+        <w:t>:</w:t>
+      </w:r>
+    </w:p>
+    <w:p>
+      <w:pPr>
+        <w:pStyle w:val="NormalWeb"/>
+        <w:shd w:val="clear" w:color="auto" w:fill="FFFFFF"/>
+        <w:spacing w:before="0" w:beforeAutospacing="0" w:after="0" w:afterAutospacing="0" w:line="300" w:lineRule="atLeast"/>
+        <w:rPr>
+          <w:rFonts w:ascii="Helvetica" w:hAnsi="Helvetica" w:cs="Helvetica"/>
+          <w:color w:val="777777"/>
+        </w:rPr>
+      </w:pPr>
+      <w:r>
+        <w:rPr>
+          <w:rStyle w:val="CdigoHTML"/>
+          <w:rFonts w:ascii="Consolas" w:hAnsi="Consolas"/>
+          <w:color w:val="C7254E"/>
+          <w:sz w:val="22"/>
+          <w:szCs w:val="22"/>
+          <w:shd w:val="clear" w:color="auto" w:fill="F9F2F4"/>
+        </w:rPr>
+        <w:t xml:space="preserve">$ sudo </w:t>
+      </w:r>
+      <w:proofErr w:type="spellStart"/>
+      <w:r>
+        <w:rPr>
+          <w:rStyle w:val="CdigoHTML"/>
+          <w:rFonts w:ascii="Consolas" w:hAnsi="Consolas"/>
+          <w:color w:val="C7254E"/>
+          <w:sz w:val="22"/>
+          <w:szCs w:val="22"/>
+          <w:shd w:val="clear" w:color="auto" w:fill="F9F2F4"/>
+        </w:rPr>
+        <w:t>gem</w:t>
+      </w:r>
+      <w:proofErr w:type="spellEnd"/>
+      <w:r>
+        <w:rPr>
+          <w:rStyle w:val="CdigoHTML"/>
+          <w:rFonts w:ascii="Consolas" w:hAnsi="Consolas"/>
+          <w:color w:val="C7254E"/>
+          <w:sz w:val="22"/>
+          <w:szCs w:val="22"/>
+          <w:shd w:val="clear" w:color="auto" w:fill="F9F2F4"/>
+        </w:rPr>
+        <w:t xml:space="preserve"> </w:t>
+      </w:r>
+      <w:proofErr w:type="spellStart"/>
+      <w:r>
+        <w:rPr>
+          <w:rStyle w:val="CdigoHTML"/>
+          <w:rFonts w:ascii="Consolas" w:hAnsi="Consolas"/>
+          <w:color w:val="C7254E"/>
+          <w:sz w:val="22"/>
+          <w:szCs w:val="22"/>
+          <w:shd w:val="clear" w:color="auto" w:fill="F9F2F4"/>
+        </w:rPr>
+        <w:t>install</w:t>
+      </w:r>
+      <w:proofErr w:type="spellEnd"/>
+      <w:r>
+        <w:rPr>
+          <w:rStyle w:val="CdigoHTML"/>
+          <w:rFonts w:ascii="Consolas" w:hAnsi="Consolas"/>
+          <w:color w:val="C7254E"/>
+          <w:sz w:val="22"/>
+          <w:szCs w:val="22"/>
+          <w:shd w:val="clear" w:color="auto" w:fill="F9F2F4"/>
+        </w:rPr>
+        <w:t xml:space="preserve"> </w:t>
+      </w:r>
+      <w:proofErr w:type="spellStart"/>
+      <w:r>
+        <w:rPr>
+          <w:rStyle w:val="CdigoHTML"/>
+          <w:rFonts w:ascii="Consolas" w:hAnsi="Consolas"/>
+          <w:color w:val="C7254E"/>
+          <w:sz w:val="22"/>
+          <w:szCs w:val="22"/>
+          <w:shd w:val="clear" w:color="auto" w:fill="F9F2F4"/>
+        </w:rPr>
+        <w:t>cocoapods</w:t>
+      </w:r>
+      <w:proofErr w:type="spellEnd"/>
+    </w:p>
+    <w:p>
+      <w:pPr>
+        <w:pStyle w:val="NormalWeb"/>
+        <w:shd w:val="clear" w:color="auto" w:fill="FFFFFF"/>
+        <w:spacing w:before="0" w:beforeAutospacing="0" w:after="0" w:afterAutospacing="0" w:line="300" w:lineRule="atLeast"/>
+        <w:rPr>
+          <w:rFonts w:ascii="Helvetica" w:hAnsi="Helvetica" w:cs="Helvetica"/>
+          <w:color w:val="333333"/>
+        </w:rPr>
+      </w:pPr>
+      <w:proofErr w:type="spellStart"/>
+      <w:r>
+        <w:rPr>
+          <w:rFonts w:ascii="Helvetica" w:hAnsi="Helvetica" w:cs="Helvetica"/>
+          <w:color w:val="333333"/>
+        </w:rPr>
+        <w:t>If</w:t>
+      </w:r>
+      <w:proofErr w:type="spellEnd"/>
+      <w:r>
+        <w:rPr>
+          <w:rFonts w:ascii="Helvetica" w:hAnsi="Helvetica" w:cs="Helvetica"/>
+          <w:color w:val="333333"/>
+        </w:rPr>
+        <w:t xml:space="preserve"> </w:t>
+      </w:r>
+      <w:proofErr w:type="spellStart"/>
+      <w:r>
+        <w:rPr>
+          <w:rFonts w:ascii="Helvetica" w:hAnsi="Helvetica" w:cs="Helvetica"/>
+          <w:color w:val="333333"/>
+        </w:rPr>
+        <w:t>you</w:t>
+      </w:r>
+      <w:proofErr w:type="spellEnd"/>
+      <w:r>
+        <w:rPr>
+          <w:rFonts w:ascii="Helvetica" w:hAnsi="Helvetica" w:cs="Helvetica"/>
+          <w:color w:val="333333"/>
+        </w:rPr>
+        <w:t xml:space="preserve"> </w:t>
+      </w:r>
+      <w:proofErr w:type="spellStart"/>
+      <w:r>
+        <w:rPr>
+          <w:rFonts w:ascii="Helvetica" w:hAnsi="Helvetica" w:cs="Helvetica"/>
+          <w:color w:val="333333"/>
+        </w:rPr>
+        <w:t>wish</w:t>
+      </w:r>
+      <w:proofErr w:type="spellEnd"/>
+      <w:r>
+        <w:rPr>
+          <w:rFonts w:ascii="Helvetica" w:hAnsi="Helvetica" w:cs="Helvetica"/>
+          <w:color w:val="333333"/>
+        </w:rPr>
+        <w:t xml:space="preserve"> </w:t>
+      </w:r>
+      <w:proofErr w:type="spellStart"/>
+      <w:r>
+        <w:rPr>
+          <w:rFonts w:ascii="Helvetica" w:hAnsi="Helvetica" w:cs="Helvetica"/>
+          <w:color w:val="333333"/>
+        </w:rPr>
+        <w:t>to</w:t>
+      </w:r>
+      <w:proofErr w:type="spellEnd"/>
+      <w:r>
+        <w:rPr>
+          <w:rFonts w:ascii="Helvetica" w:hAnsi="Helvetica" w:cs="Helvetica"/>
+          <w:color w:val="333333"/>
+        </w:rPr>
+        <w:t xml:space="preserve"> </w:t>
+      </w:r>
+      <w:proofErr w:type="spellStart"/>
+      <w:r>
+        <w:rPr>
+          <w:rFonts w:ascii="Helvetica" w:hAnsi="Helvetica" w:cs="Helvetica"/>
+          <w:color w:val="333333"/>
+        </w:rPr>
+        <w:t>integrate</w:t>
+      </w:r>
+      <w:proofErr w:type="spellEnd"/>
+      <w:r>
+        <w:rPr>
+          <w:rFonts w:ascii="Helvetica" w:hAnsi="Helvetica" w:cs="Helvetica"/>
+          <w:color w:val="333333"/>
+        </w:rPr>
+        <w:t> </w:t>
+      </w:r>
+      <w:proofErr w:type="spellStart"/>
+      <w:r>
+        <w:rPr>
+          <w:rStyle w:val="CdigoHTML"/>
+          <w:rFonts w:ascii="Consolas" w:hAnsi="Consolas"/>
+          <w:color w:val="C7254E"/>
+          <w:sz w:val="22"/>
+          <w:szCs w:val="22"/>
+          <w:shd w:val="clear" w:color="auto" w:fill="F9F2F4"/>
+        </w:rPr>
+        <w:t>JSONParsing</w:t>
+      </w:r>
+      <w:proofErr w:type="spellEnd"/>
+      <w:r>
+        <w:rPr>
+          <w:rFonts w:ascii="Helvetica" w:hAnsi="Helvetica" w:cs="Helvetica"/>
+          <w:color w:val="333333"/>
+        </w:rPr>
+        <w:t xml:space="preserve"> in </w:t>
+      </w:r>
+      <w:proofErr w:type="spellStart"/>
+      <w:r>
+        <w:rPr>
+          <w:rFonts w:ascii="Helvetica" w:hAnsi="Helvetica" w:cs="Helvetica"/>
+          <w:color w:val="333333"/>
+        </w:rPr>
+        <w:t>your</w:t>
+      </w:r>
+      <w:proofErr w:type="spellEnd"/>
+      <w:r>
+        <w:rPr>
+          <w:rFonts w:ascii="Helvetica" w:hAnsi="Helvetica" w:cs="Helvetica"/>
+          <w:color w:val="333333"/>
+        </w:rPr>
+        <w:t xml:space="preserve"> </w:t>
+      </w:r>
+      <w:proofErr w:type="spellStart"/>
+      <w:r>
+        <w:rPr>
+          <w:rFonts w:ascii="Helvetica" w:hAnsi="Helvetica" w:cs="Helvetica"/>
+          <w:color w:val="333333"/>
+        </w:rPr>
+        <w:t>project</w:t>
+      </w:r>
+      <w:proofErr w:type="spellEnd"/>
+      <w:r>
+        <w:rPr>
+          <w:rFonts w:ascii="Helvetica" w:hAnsi="Helvetica" w:cs="Helvetica"/>
+          <w:color w:val="333333"/>
+        </w:rPr>
+        <w:t xml:space="preserve">, </w:t>
+      </w:r>
+      <w:proofErr w:type="spellStart"/>
+      <w:r>
+        <w:rPr>
+          <w:rFonts w:ascii="Helvetica" w:hAnsi="Helvetica" w:cs="Helvetica"/>
+          <w:color w:val="333333"/>
+        </w:rPr>
+        <w:t>then</w:t>
+      </w:r>
+      <w:proofErr w:type="spellEnd"/>
+      <w:r>
+        <w:rPr>
+          <w:rFonts w:ascii="Helvetica" w:hAnsi="Helvetica" w:cs="Helvetica"/>
+          <w:color w:val="333333"/>
+        </w:rPr>
+        <w:t xml:space="preserve"> </w:t>
+      </w:r>
+      <w:proofErr w:type="spellStart"/>
+      <w:r>
+        <w:rPr>
+          <w:rFonts w:ascii="Helvetica" w:hAnsi="Helvetica" w:cs="Helvetica"/>
+          <w:color w:val="333333"/>
+        </w:rPr>
+        <w:t>make</w:t>
+      </w:r>
+      <w:proofErr w:type="spellEnd"/>
+      <w:r>
+        <w:rPr>
+          <w:rFonts w:ascii="Helvetica" w:hAnsi="Helvetica" w:cs="Helvetica"/>
+          <w:color w:val="333333"/>
+        </w:rPr>
+        <w:t xml:space="preserve"> </w:t>
+      </w:r>
+      <w:proofErr w:type="spellStart"/>
+      <w:r>
+        <w:rPr>
+          <w:rFonts w:ascii="Helvetica" w:hAnsi="Helvetica" w:cs="Helvetica"/>
+          <w:color w:val="333333"/>
+        </w:rPr>
+        <w:t>following</w:t>
+      </w:r>
+      <w:proofErr w:type="spellEnd"/>
+      <w:r>
+        <w:rPr>
+          <w:rFonts w:ascii="Helvetica" w:hAnsi="Helvetica" w:cs="Helvetica"/>
+          <w:color w:val="333333"/>
+        </w:rPr>
+        <w:t xml:space="preserve"> </w:t>
+      </w:r>
+      <w:proofErr w:type="spellStart"/>
+      <w:r>
+        <w:rPr>
+          <w:rFonts w:ascii="Helvetica" w:hAnsi="Helvetica" w:cs="Helvetica"/>
+          <w:color w:val="333333"/>
+        </w:rPr>
+        <w:t>changes</w:t>
+      </w:r>
+      <w:proofErr w:type="spellEnd"/>
+      <w:r>
+        <w:rPr>
+          <w:rFonts w:ascii="Helvetica" w:hAnsi="Helvetica" w:cs="Helvetica"/>
+          <w:color w:val="333333"/>
+        </w:rPr>
+        <w:t xml:space="preserve"> in </w:t>
+      </w:r>
+      <w:proofErr w:type="spellStart"/>
+      <w:r>
+        <w:rPr>
+          <w:rFonts w:ascii="Helvetica" w:hAnsi="Helvetica" w:cs="Helvetica"/>
+          <w:color w:val="333333"/>
+        </w:rPr>
+        <w:t>your</w:t>
+      </w:r>
+      <w:proofErr w:type="spellEnd"/>
+      <w:r>
+        <w:rPr>
+          <w:rFonts w:ascii="Helvetica" w:hAnsi="Helvetica" w:cs="Helvetica"/>
+          <w:color w:val="333333"/>
+        </w:rPr>
+        <w:t> </w:t>
+      </w:r>
+      <w:proofErr w:type="spellStart"/>
+      <w:r>
+        <w:rPr>
+          <w:rStyle w:val="CdigoHTML"/>
+          <w:rFonts w:ascii="Consolas" w:hAnsi="Consolas"/>
+          <w:color w:val="C7254E"/>
+          <w:sz w:val="22"/>
+          <w:szCs w:val="22"/>
+          <w:shd w:val="clear" w:color="auto" w:fill="F9F2F4"/>
+        </w:rPr>
+        <w:t>Podfile</w:t>
+      </w:r>
+      <w:proofErr w:type="spellEnd"/>
+      <w:r>
+        <w:rPr>
+          <w:rFonts w:ascii="Helvetica" w:hAnsi="Helvetica" w:cs="Helvetica"/>
+          <w:color w:val="333333"/>
+        </w:rPr>
+        <w:t>:</w:t>
+      </w:r>
+    </w:p>
+    <w:p>
+      <w:pPr>
+        <w:pStyle w:val="HTMLconformatoprevio"/>
+        <w:pBdr>
+          <w:left w:val="single" w:sz="12" w:space="8" w:color="A90010"/>
+        </w:pBdr>
+        <w:shd w:val="clear" w:color="auto" w:fill="F2F2F2"/>
+        <w:wordWrap w:val="0"/>
+        <w:spacing w:line="285" w:lineRule="atLeast"/>
+        <w:rPr>
+          <w:rStyle w:val="CdigoHTML"/>
+          <w:rFonts w:ascii="Consolas" w:hAnsi="Consolas"/>
+          <w:color w:val="333333"/>
+        </w:rPr>
+      </w:pPr>
+      <w:proofErr w:type="spellStart"/>
+      <w:proofErr w:type="gramStart"/>
+      <w:r>
+        <w:rPr>
+          <w:rStyle w:val="CdigoHTML"/>
+          <w:rFonts w:ascii="Consolas" w:hAnsi="Consolas"/>
+          <w:color w:val="333333"/>
+        </w:rPr>
+        <w:t>platform</w:t>
+      </w:r>
+      <w:proofErr w:type="spellEnd"/>
+      <w:proofErr w:type="gramEnd"/>
+      <w:r>
+        <w:rPr>
+          <w:rStyle w:val="CdigoHTML"/>
+          <w:rFonts w:ascii="Consolas" w:hAnsi="Consolas"/>
+          <w:color w:val="333333"/>
+        </w:rPr>
+        <w:t xml:space="preserve"> :</w:t>
+      </w:r>
+      <w:proofErr w:type="spellStart"/>
+      <w:r>
+        <w:rPr>
+          <w:rStyle w:val="CdigoHTML"/>
+          <w:rFonts w:ascii="Consolas" w:hAnsi="Consolas"/>
+          <w:color w:val="333333"/>
+        </w:rPr>
+        <w:t>ios</w:t>
+      </w:r>
+      <w:proofErr w:type="spellEnd"/>
+      <w:r>
+        <w:rPr>
+          <w:rStyle w:val="CdigoHTML"/>
+          <w:rFonts w:ascii="Consolas" w:hAnsi="Consolas"/>
+          <w:color w:val="333333"/>
+        </w:rPr>
+        <w:t>, '9.0'</w:t>
+      </w:r>
+    </w:p>
+    <w:p>
+      <w:pPr>
+        <w:pStyle w:val="HTMLconformatoprevio"/>
+        <w:pBdr>
+          <w:left w:val="single" w:sz="12" w:space="8" w:color="A90010"/>
+        </w:pBdr>
+        <w:shd w:val="clear" w:color="auto" w:fill="F2F2F2"/>
+        <w:wordWrap w:val="0"/>
+        <w:spacing w:line="285" w:lineRule="atLeast"/>
+        <w:rPr>
+          <w:rStyle w:val="CdigoHTML"/>
+          <w:rFonts w:ascii="Consolas" w:hAnsi="Consolas"/>
+          <w:color w:val="333333"/>
+        </w:rPr>
+      </w:pPr>
+      <w:proofErr w:type="spellStart"/>
+      <w:r>
+        <w:rPr>
+          <w:rStyle w:val="CdigoHTML"/>
+          <w:rFonts w:ascii="Consolas" w:hAnsi="Consolas"/>
+          <w:color w:val="333333"/>
+        </w:rPr>
+        <w:lastRenderedPageBreak/>
+        <w:t>use_frameworks</w:t>
+      </w:r>
+      <w:proofErr w:type="spellEnd"/>
+      <w:r>
+        <w:rPr>
+          <w:rStyle w:val="CdigoHTML"/>
+          <w:rFonts w:ascii="Consolas" w:hAnsi="Consolas"/>
+          <w:color w:val="333333"/>
+        </w:rPr>
+        <w:t>!</w:t>
+      </w:r>
+    </w:p>
+    <w:p>
+      <w:pPr>
+        <w:pStyle w:val="HTMLconformatoprevio"/>
+        <w:pBdr>
+          <w:left w:val="single" w:sz="12" w:space="8" w:color="A90010"/>
+        </w:pBdr>
+        <w:shd w:val="clear" w:color="auto" w:fill="F2F2F2"/>
+        <w:wordWrap w:val="0"/>
+        <w:spacing w:line="285" w:lineRule="atLeast"/>
+        <w:rPr>
+          <w:rStyle w:val="CdigoHTML"/>
+          <w:rFonts w:ascii="Consolas" w:hAnsi="Consolas"/>
+          <w:color w:val="333333"/>
+        </w:rPr>
+      </w:pPr>
+      <w:proofErr w:type="gramStart"/>
+      <w:r>
+        <w:rPr>
+          <w:rStyle w:val="CdigoHTML"/>
+          <w:rFonts w:ascii="Consolas" w:hAnsi="Consolas"/>
+          <w:color w:val="333333"/>
+        </w:rPr>
+        <w:t>target</w:t>
+      </w:r>
+      <w:proofErr w:type="gramEnd"/>
+      <w:r>
+        <w:rPr>
+          <w:rStyle w:val="CdigoHTML"/>
+          <w:rFonts w:ascii="Consolas" w:hAnsi="Consolas"/>
+          <w:color w:val="333333"/>
+        </w:rPr>
+        <w:t xml:space="preserve"> '</w:t>
+      </w:r>
+      <w:proofErr w:type="spellStart"/>
+      <w:r>
+        <w:rPr>
+          <w:rStyle w:val="CdigoHTML"/>
+          <w:rFonts w:ascii="Consolas" w:hAnsi="Consolas"/>
+          <w:color w:val="333333"/>
+        </w:rPr>
+        <w:t>YourAppName</w:t>
+      </w:r>
+      <w:proofErr w:type="spellEnd"/>
+      <w:r>
+        <w:rPr>
+          <w:rStyle w:val="CdigoHTML"/>
+          <w:rFonts w:ascii="Consolas" w:hAnsi="Consolas"/>
+          <w:color w:val="333333"/>
+        </w:rPr>
+        <w:t>' do</w:t>
+      </w:r>
+    </w:p>
+    <w:p>
+      <w:pPr>
+        <w:pStyle w:val="HTMLconformatoprevio"/>
+        <w:pBdr>
+          <w:left w:val="single" w:sz="12" w:space="8" w:color="A90010"/>
+        </w:pBdr>
+        <w:shd w:val="clear" w:color="auto" w:fill="F2F2F2"/>
+        <w:wordWrap w:val="0"/>
+        <w:spacing w:line="285" w:lineRule="atLeast"/>
+        <w:rPr>
+          <w:rStyle w:val="CdigoHTML"/>
+          <w:rFonts w:ascii="Consolas" w:hAnsi="Consolas"/>
+          <w:color w:val="333333"/>
+        </w:rPr>
+      </w:pPr>
+      <w:proofErr w:type="spellStart"/>
+      <w:proofErr w:type="gramStart"/>
+      <w:r>
+        <w:rPr>
+          <w:rStyle w:val="CdigoHTML"/>
+          <w:rFonts w:ascii="Consolas" w:hAnsi="Consolas"/>
+          <w:color w:val="333333"/>
+        </w:rPr>
+        <w:t>pod</w:t>
+      </w:r>
+      <w:proofErr w:type="spellEnd"/>
+      <w:proofErr w:type="gramEnd"/>
+      <w:r>
+        <w:rPr>
+          <w:rStyle w:val="CdigoHTML"/>
+          <w:rFonts w:ascii="Consolas" w:hAnsi="Consolas"/>
+          <w:color w:val="333333"/>
+        </w:rPr>
+        <w:t xml:space="preserve"> '</w:t>
+      </w:r>
+      <w:proofErr w:type="spellStart"/>
+      <w:r>
+        <w:rPr>
+          <w:rStyle w:val="CdigoHTML"/>
+          <w:rFonts w:ascii="Consolas" w:hAnsi="Consolas"/>
+          <w:color w:val="333333"/>
+        </w:rPr>
+        <w:t>JSONParsing</w:t>
+      </w:r>
+      <w:proofErr w:type="spellEnd"/>
+      <w:r>
+        <w:rPr>
+          <w:rStyle w:val="CdigoHTML"/>
+          <w:rFonts w:ascii="Consolas" w:hAnsi="Consolas"/>
+          <w:color w:val="333333"/>
+        </w:rPr>
+        <w:t>'</w:t>
+      </w:r>
+    </w:p>
+    <w:p>
+      <w:pPr>
+        <w:pStyle w:val="HTMLconformatoprevio"/>
+        <w:pBdr>
+          <w:left w:val="single" w:sz="12" w:space="8" w:color="A90010"/>
+        </w:pBdr>
+        <w:shd w:val="clear" w:color="auto" w:fill="F2F2F2"/>
+        <w:wordWrap w:val="0"/>
+        <w:spacing w:line="285" w:lineRule="atLeast"/>
+        <w:rPr>
+          <w:rStyle w:val="CdigoHTML"/>
+          <w:rFonts w:ascii="Consolas" w:hAnsi="Consolas"/>
+          <w:color w:val="333333"/>
+        </w:rPr>
+      </w:pPr>
+      <w:proofErr w:type="spellStart"/>
+      <w:proofErr w:type="gramStart"/>
+      <w:r>
+        <w:rPr>
+          <w:rStyle w:val="CdigoHTML"/>
+          <w:rFonts w:ascii="Consolas" w:hAnsi="Consolas"/>
+          <w:color w:val="333333"/>
+        </w:rPr>
+        <w:t>end</w:t>
+      </w:r>
+      <w:proofErr w:type="spellEnd"/>
+      <w:proofErr w:type="gramEnd"/>
+    </w:p>
+    <w:p>
+      <w:pPr>
+        <w:pStyle w:val="NormalWeb"/>
+        <w:shd w:val="clear" w:color="auto" w:fill="FFFFFF"/>
+        <w:spacing w:before="0" w:beforeAutospacing="0" w:after="0" w:afterAutospacing="0" w:line="300" w:lineRule="atLeast"/>
+        <w:rPr>
+          <w:rFonts w:ascii="Helvetica" w:hAnsi="Helvetica" w:cs="Helvetica"/>
+          <w:color w:val="333333"/>
+        </w:rPr>
+      </w:pPr>
+      <w:proofErr w:type="spellStart"/>
+      <w:r>
+        <w:rPr>
+          <w:rFonts w:ascii="Helvetica" w:hAnsi="Helvetica" w:cs="Helvetica"/>
+          <w:color w:val="333333"/>
+        </w:rPr>
+        <w:t>After</w:t>
+      </w:r>
+      <w:proofErr w:type="spellEnd"/>
+      <w:r>
+        <w:rPr>
+          <w:rFonts w:ascii="Helvetica" w:hAnsi="Helvetica" w:cs="Helvetica"/>
+          <w:color w:val="333333"/>
+        </w:rPr>
+        <w:t xml:space="preserve"> </w:t>
+      </w:r>
+      <w:proofErr w:type="spellStart"/>
+      <w:r>
+        <w:rPr>
+          <w:rFonts w:ascii="Helvetica" w:hAnsi="Helvetica" w:cs="Helvetica"/>
+          <w:color w:val="333333"/>
+        </w:rPr>
+        <w:t>saving</w:t>
+      </w:r>
+      <w:proofErr w:type="spellEnd"/>
+      <w:r>
+        <w:rPr>
+          <w:rFonts w:ascii="Helvetica" w:hAnsi="Helvetica" w:cs="Helvetica"/>
+          <w:color w:val="333333"/>
+        </w:rPr>
+        <w:t> </w:t>
+      </w:r>
+      <w:proofErr w:type="spellStart"/>
+      <w:r>
+        <w:rPr>
+          <w:rStyle w:val="CdigoHTML"/>
+          <w:rFonts w:ascii="Consolas" w:hAnsi="Consolas"/>
+          <w:color w:val="C7254E"/>
+          <w:sz w:val="22"/>
+          <w:szCs w:val="22"/>
+          <w:shd w:val="clear" w:color="auto" w:fill="F9F2F4"/>
+        </w:rPr>
+        <w:t>Podfile</w:t>
+      </w:r>
+      <w:proofErr w:type="spellEnd"/>
+      <w:r>
+        <w:rPr>
+          <w:rFonts w:ascii="Helvetica" w:hAnsi="Helvetica" w:cs="Helvetica"/>
+          <w:color w:val="333333"/>
+        </w:rPr>
+        <w:t xml:space="preserve">. </w:t>
+      </w:r>
+      <w:proofErr w:type="spellStart"/>
+      <w:r>
+        <w:rPr>
+          <w:rFonts w:ascii="Helvetica" w:hAnsi="Helvetica" w:cs="Helvetica"/>
+          <w:color w:val="333333"/>
+        </w:rPr>
+        <w:t>Run</w:t>
+      </w:r>
+      <w:proofErr w:type="spellEnd"/>
+      <w:r>
+        <w:rPr>
+          <w:rFonts w:ascii="Helvetica" w:hAnsi="Helvetica" w:cs="Helvetica"/>
+          <w:color w:val="333333"/>
+        </w:rPr>
+        <w:t xml:space="preserve"> </w:t>
+      </w:r>
+      <w:proofErr w:type="spellStart"/>
+      <w:r>
+        <w:rPr>
+          <w:rFonts w:ascii="Helvetica" w:hAnsi="Helvetica" w:cs="Helvetica"/>
+          <w:color w:val="333333"/>
+        </w:rPr>
+        <w:t>the</w:t>
+      </w:r>
+      <w:proofErr w:type="spellEnd"/>
+      <w:r>
+        <w:rPr>
+          <w:rFonts w:ascii="Helvetica" w:hAnsi="Helvetica" w:cs="Helvetica"/>
+          <w:color w:val="333333"/>
+        </w:rPr>
+        <w:t xml:space="preserve"> </w:t>
+      </w:r>
+      <w:proofErr w:type="spellStart"/>
+      <w:r>
+        <w:rPr>
+          <w:rFonts w:ascii="Helvetica" w:hAnsi="Helvetica" w:cs="Helvetica"/>
+          <w:color w:val="333333"/>
+        </w:rPr>
+        <w:t>following</w:t>
+      </w:r>
+      <w:proofErr w:type="spellEnd"/>
+      <w:r>
+        <w:rPr>
+          <w:rFonts w:ascii="Helvetica" w:hAnsi="Helvetica" w:cs="Helvetica"/>
+          <w:color w:val="333333"/>
+        </w:rPr>
+        <w:t xml:space="preserve"> </w:t>
+      </w:r>
+      <w:proofErr w:type="spellStart"/>
+      <w:r>
+        <w:rPr>
+          <w:rFonts w:ascii="Helvetica" w:hAnsi="Helvetica" w:cs="Helvetica"/>
+          <w:color w:val="333333"/>
+        </w:rPr>
+        <w:t>command</w:t>
+      </w:r>
+      <w:proofErr w:type="spellEnd"/>
+      <w:r>
+        <w:rPr>
+          <w:rFonts w:ascii="Helvetica" w:hAnsi="Helvetica" w:cs="Helvetica"/>
+          <w:color w:val="333333"/>
+        </w:rPr>
+        <w:t>:</w:t>
+      </w:r>
+    </w:p>
+    <w:p>
+      <w:pPr>
+        <w:pStyle w:val="NormalWeb"/>
+        <w:shd w:val="clear" w:color="auto" w:fill="FFFFFF"/>
+        <w:spacing w:before="360" w:beforeAutospacing="0" w:after="480" w:afterAutospacing="0" w:line="300" w:lineRule="atLeast"/>
+        <w:rPr>
+          <w:rFonts w:ascii="Helvetica" w:hAnsi="Helvetica" w:cs="Helvetica"/>
+          <w:color w:val="333333"/>
+        </w:rPr>
+      </w:pPr>
+      <w:proofErr w:type="spellStart"/>
+      <w:proofErr w:type="gramStart"/>
+      <w:r>
+        <w:rPr>
+          <w:rFonts w:ascii="Helvetica" w:hAnsi="Helvetica" w:cs="Helvetica"/>
+          <w:color w:val="333333"/>
+        </w:rPr>
+        <w:t>pod</w:t>
+      </w:r>
+      <w:proofErr w:type="spellEnd"/>
+      <w:proofErr w:type="gramEnd"/>
+      <w:r>
+        <w:rPr>
+          <w:rFonts w:ascii="Helvetica" w:hAnsi="Helvetica" w:cs="Helvetica"/>
+          <w:color w:val="333333"/>
+        </w:rPr>
+        <w:t xml:space="preserve"> </w:t>
+      </w:r>
+      <w:proofErr w:type="spellStart"/>
+      <w:r>
+        <w:rPr>
+          <w:rFonts w:ascii="Helvetica" w:hAnsi="Helvetica" w:cs="Helvetica"/>
+          <w:color w:val="333333"/>
+        </w:rPr>
+        <w:t>install</w:t>
+      </w:r>
+      <w:proofErr w:type="spellEnd"/>
+    </w:p>
+    <w:p>
+      <w:pPr>
+        <w:pStyle w:val="Ttulo4"/>
+        <w:shd w:val="clear" w:color="auto" w:fill="FFFFFF"/>
+        <w:spacing w:before="240" w:beforeAutospacing="0" w:after="96" w:afterAutospacing="0" w:line="480" w:lineRule="atLeast"/>
+        <w:rPr>
+          <w:rFonts w:ascii="Arial" w:hAnsi="Arial" w:cs="Arial"/>
+          <w:b w:val="0"/>
+          <w:bCs w:val="0"/>
+          <w:color w:val="333333"/>
+          <w:sz w:val="36"/>
+          <w:szCs w:val="36"/>
+        </w:rPr>
+      </w:pPr>
+      <w:proofErr w:type="spellStart"/>
+      <w:r>
+        <w:rPr>
+          <w:rStyle w:val="Textoennegrita"/>
+          <w:rFonts w:ascii="Arial" w:hAnsi="Arial" w:cs="Arial"/>
+          <w:b/>
+          <w:bCs/>
+          <w:color w:val="333333"/>
+          <w:sz w:val="36"/>
+          <w:szCs w:val="36"/>
+        </w:rPr>
+        <w:t>Manually</w:t>
+      </w:r>
+      <w:proofErr w:type="spellEnd"/>
+    </w:p>
+    <w:p>
+      <w:pPr>
+        <w:pStyle w:val="NormalWeb"/>
+        <w:shd w:val="clear" w:color="auto" w:fill="FFFFFF"/>
+        <w:spacing w:before="0" w:beforeAutospacing="0" w:after="0" w:afterAutospacing="0" w:line="300" w:lineRule="atLeast"/>
+        <w:rPr>
+          <w:rFonts w:ascii="Helvetica" w:hAnsi="Helvetica" w:cs="Helvetica"/>
+          <w:color w:val="333333"/>
+        </w:rPr>
+      </w:pPr>
+      <w:proofErr w:type="spellStart"/>
+      <w:r>
+        <w:rPr>
+          <w:rFonts w:ascii="Helvetica" w:hAnsi="Helvetica" w:cs="Helvetica"/>
+          <w:color w:val="333333"/>
+        </w:rPr>
+        <w:t>If</w:t>
+      </w:r>
+      <w:proofErr w:type="spellEnd"/>
+      <w:r>
+        <w:rPr>
+          <w:rFonts w:ascii="Helvetica" w:hAnsi="Helvetica" w:cs="Helvetica"/>
+          <w:color w:val="333333"/>
+        </w:rPr>
+        <w:t xml:space="preserve"> </w:t>
+      </w:r>
+      <w:proofErr w:type="spellStart"/>
+      <w:r>
+        <w:rPr>
+          <w:rFonts w:ascii="Helvetica" w:hAnsi="Helvetica" w:cs="Helvetica"/>
+          <w:color w:val="333333"/>
+        </w:rPr>
+        <w:t>you</w:t>
+      </w:r>
+      <w:proofErr w:type="spellEnd"/>
+      <w:r>
+        <w:rPr>
+          <w:rFonts w:ascii="Helvetica" w:hAnsi="Helvetica" w:cs="Helvetica"/>
+          <w:color w:val="333333"/>
+        </w:rPr>
+        <w:t xml:space="preserve"> </w:t>
+      </w:r>
+      <w:proofErr w:type="spellStart"/>
+      <w:r>
+        <w:rPr>
+          <w:rFonts w:ascii="Helvetica" w:hAnsi="Helvetica" w:cs="Helvetica"/>
+          <w:color w:val="333333"/>
+        </w:rPr>
+        <w:t>don't</w:t>
+      </w:r>
+      <w:proofErr w:type="spellEnd"/>
+      <w:r>
+        <w:rPr>
+          <w:rFonts w:ascii="Helvetica" w:hAnsi="Helvetica" w:cs="Helvetica"/>
+          <w:color w:val="333333"/>
+        </w:rPr>
+        <w:t xml:space="preserve"> </w:t>
+      </w:r>
+      <w:proofErr w:type="spellStart"/>
+      <w:r>
+        <w:rPr>
+          <w:rFonts w:ascii="Helvetica" w:hAnsi="Helvetica" w:cs="Helvetica"/>
+          <w:color w:val="333333"/>
+        </w:rPr>
+        <w:t>want</w:t>
+      </w:r>
+      <w:proofErr w:type="spellEnd"/>
+      <w:r>
+        <w:rPr>
+          <w:rFonts w:ascii="Helvetica" w:hAnsi="Helvetica" w:cs="Helvetica"/>
+          <w:color w:val="333333"/>
+        </w:rPr>
+        <w:t xml:space="preserve"> </w:t>
+      </w:r>
+      <w:proofErr w:type="spellStart"/>
+      <w:r>
+        <w:rPr>
+          <w:rFonts w:ascii="Helvetica" w:hAnsi="Helvetica" w:cs="Helvetica"/>
+          <w:color w:val="333333"/>
+        </w:rPr>
+        <w:t>to</w:t>
+      </w:r>
+      <w:proofErr w:type="spellEnd"/>
+      <w:r>
+        <w:rPr>
+          <w:rFonts w:ascii="Helvetica" w:hAnsi="Helvetica" w:cs="Helvetica"/>
+          <w:color w:val="333333"/>
+        </w:rPr>
+        <w:t xml:space="preserve"> use </w:t>
+      </w:r>
+      <w:proofErr w:type="spellStart"/>
+      <w:r>
+        <w:rPr>
+          <w:rFonts w:ascii="Helvetica" w:hAnsi="Helvetica" w:cs="Helvetica"/>
+          <w:color w:val="333333"/>
+        </w:rPr>
+        <w:t>any</w:t>
+      </w:r>
+      <w:proofErr w:type="spellEnd"/>
+      <w:r>
+        <w:rPr>
+          <w:rFonts w:ascii="Helvetica" w:hAnsi="Helvetica" w:cs="Helvetica"/>
+          <w:color w:val="333333"/>
+        </w:rPr>
+        <w:t xml:space="preserve"> </w:t>
+      </w:r>
+      <w:proofErr w:type="spellStart"/>
+      <w:r>
+        <w:rPr>
+          <w:rFonts w:ascii="Helvetica" w:hAnsi="Helvetica" w:cs="Helvetica"/>
+          <w:color w:val="333333"/>
+        </w:rPr>
+        <w:t>dependency</w:t>
+      </w:r>
+      <w:proofErr w:type="spellEnd"/>
+      <w:r>
+        <w:rPr>
+          <w:rFonts w:ascii="Helvetica" w:hAnsi="Helvetica" w:cs="Helvetica"/>
+          <w:color w:val="333333"/>
+        </w:rPr>
+        <w:t xml:space="preserve"> manager in </w:t>
+      </w:r>
+      <w:proofErr w:type="spellStart"/>
+      <w:r>
+        <w:rPr>
+          <w:rFonts w:ascii="Helvetica" w:hAnsi="Helvetica" w:cs="Helvetica"/>
+          <w:color w:val="333333"/>
+        </w:rPr>
+        <w:t>your</w:t>
+      </w:r>
+      <w:proofErr w:type="spellEnd"/>
+      <w:r>
+        <w:rPr>
+          <w:rFonts w:ascii="Helvetica" w:hAnsi="Helvetica" w:cs="Helvetica"/>
+          <w:color w:val="333333"/>
+        </w:rPr>
+        <w:t xml:space="preserve"> </w:t>
+      </w:r>
+      <w:proofErr w:type="spellStart"/>
+      <w:r>
+        <w:rPr>
+          <w:rFonts w:ascii="Helvetica" w:hAnsi="Helvetica" w:cs="Helvetica"/>
+          <w:color w:val="333333"/>
+        </w:rPr>
+        <w:t>project</w:t>
+      </w:r>
+      <w:proofErr w:type="spellEnd"/>
+      <w:r>
+        <w:rPr>
+          <w:rFonts w:ascii="Helvetica" w:hAnsi="Helvetica" w:cs="Helvetica"/>
+          <w:color w:val="333333"/>
+        </w:rPr>
+        <w:t xml:space="preserve">, </w:t>
+      </w:r>
+      <w:proofErr w:type="spellStart"/>
+      <w:r>
+        <w:rPr>
+          <w:rFonts w:ascii="Helvetica" w:hAnsi="Helvetica" w:cs="Helvetica"/>
+          <w:color w:val="333333"/>
+        </w:rPr>
+        <w:t>you</w:t>
+      </w:r>
+      <w:proofErr w:type="spellEnd"/>
+      <w:r>
+        <w:rPr>
+          <w:rFonts w:ascii="Helvetica" w:hAnsi="Helvetica" w:cs="Helvetica"/>
+          <w:color w:val="333333"/>
+        </w:rPr>
+        <w:t xml:space="preserve"> can </w:t>
+      </w:r>
+      <w:proofErr w:type="spellStart"/>
+      <w:r>
+        <w:rPr>
+          <w:rFonts w:ascii="Helvetica" w:hAnsi="Helvetica" w:cs="Helvetica"/>
+          <w:color w:val="333333"/>
+        </w:rPr>
+        <w:t>install</w:t>
+      </w:r>
+      <w:proofErr w:type="spellEnd"/>
+      <w:r>
+        <w:rPr>
+          <w:rFonts w:ascii="Helvetica" w:hAnsi="Helvetica" w:cs="Helvetica"/>
+          <w:color w:val="333333"/>
+        </w:rPr>
+        <w:t xml:space="preserve"> </w:t>
+      </w:r>
+      <w:proofErr w:type="spellStart"/>
+      <w:r>
+        <w:rPr>
+          <w:rFonts w:ascii="Helvetica" w:hAnsi="Helvetica" w:cs="Helvetica"/>
+          <w:color w:val="333333"/>
+        </w:rPr>
+        <w:t>this</w:t>
+      </w:r>
+      <w:proofErr w:type="spellEnd"/>
+      <w:r>
+        <w:rPr>
+          <w:rFonts w:ascii="Helvetica" w:hAnsi="Helvetica" w:cs="Helvetica"/>
+          <w:color w:val="333333"/>
+        </w:rPr>
+        <w:t xml:space="preserve"> </w:t>
+      </w:r>
+      <w:proofErr w:type="spellStart"/>
+      <w:r>
+        <w:rPr>
+          <w:rFonts w:ascii="Helvetica" w:hAnsi="Helvetica" w:cs="Helvetica"/>
+          <w:color w:val="333333"/>
+        </w:rPr>
+        <w:t>library</w:t>
+      </w:r>
+      <w:proofErr w:type="spellEnd"/>
+      <w:r>
+        <w:rPr>
+          <w:rFonts w:ascii="Helvetica" w:hAnsi="Helvetica" w:cs="Helvetica"/>
+          <w:color w:val="333333"/>
+        </w:rPr>
+        <w:t xml:space="preserve"> </w:t>
+      </w:r>
+      <w:proofErr w:type="spellStart"/>
+      <w:r>
+        <w:rPr>
+          <w:rFonts w:ascii="Helvetica" w:hAnsi="Helvetica" w:cs="Helvetica"/>
+          <w:color w:val="333333"/>
+        </w:rPr>
+        <w:t>manually</w:t>
+      </w:r>
+      <w:proofErr w:type="spellEnd"/>
+      <w:r>
+        <w:rPr>
+          <w:rFonts w:ascii="Helvetica" w:hAnsi="Helvetica" w:cs="Helvetica"/>
+          <w:color w:val="333333"/>
+        </w:rPr>
+        <w:t xml:space="preserve"> </w:t>
+      </w:r>
+      <w:proofErr w:type="spellStart"/>
+      <w:r>
+        <w:rPr>
+          <w:rFonts w:ascii="Helvetica" w:hAnsi="Helvetica" w:cs="Helvetica"/>
+          <w:color w:val="333333"/>
+        </w:rPr>
+        <w:t>too</w:t>
+      </w:r>
+      <w:proofErr w:type="spellEnd"/>
+      <w:r>
+        <w:rPr>
+          <w:rFonts w:ascii="Helvetica" w:hAnsi="Helvetica" w:cs="Helvetica"/>
+          <w:color w:val="333333"/>
+        </w:rPr>
+        <w:t xml:space="preserve">. </w:t>
+      </w:r>
+      <w:proofErr w:type="spellStart"/>
+      <w:r>
+        <w:rPr>
+          <w:rFonts w:ascii="Helvetica" w:hAnsi="Helvetica" w:cs="Helvetica"/>
+          <w:color w:val="333333"/>
+        </w:rPr>
+        <w:t>Just</w:t>
+      </w:r>
+      <w:proofErr w:type="spellEnd"/>
+      <w:r>
+        <w:rPr>
+          <w:rFonts w:ascii="Helvetica" w:hAnsi="Helvetica" w:cs="Helvetica"/>
+          <w:color w:val="333333"/>
+        </w:rPr>
+        <w:t xml:space="preserve"> </w:t>
+      </w:r>
+      <w:proofErr w:type="spellStart"/>
+      <w:r>
+        <w:rPr>
+          <w:rFonts w:ascii="Helvetica" w:hAnsi="Helvetica" w:cs="Helvetica"/>
+          <w:color w:val="333333"/>
+        </w:rPr>
+        <w:t>download</w:t>
+      </w:r>
+      <w:proofErr w:type="spellEnd"/>
+      <w:r>
+        <w:rPr>
+          <w:rFonts w:ascii="Helvetica" w:hAnsi="Helvetica" w:cs="Helvetica"/>
+          <w:color w:val="333333"/>
+        </w:rPr>
+        <w:t xml:space="preserve"> and </w:t>
+      </w:r>
+      <w:proofErr w:type="spellStart"/>
+      <w:r>
+        <w:rPr>
+          <w:rFonts w:ascii="Helvetica" w:hAnsi="Helvetica" w:cs="Helvetica"/>
+          <w:color w:val="333333"/>
+        </w:rPr>
+        <w:t>add</w:t>
+      </w:r>
+      <w:proofErr w:type="spellEnd"/>
+      <w:r>
+        <w:rPr>
+          <w:rFonts w:ascii="Helvetica" w:hAnsi="Helvetica" w:cs="Helvetica"/>
+          <w:color w:val="333333"/>
+        </w:rPr>
+        <w:t xml:space="preserve"> </w:t>
+      </w:r>
+      <w:proofErr w:type="spellStart"/>
+      <w:r>
+        <w:rPr>
+          <w:rFonts w:ascii="Helvetica" w:hAnsi="Helvetica" w:cs="Helvetica"/>
+          <w:color w:val="333333"/>
+        </w:rPr>
+        <w:t>the</w:t>
+      </w:r>
+      <w:proofErr w:type="spellEnd"/>
+      <w:r>
+        <w:rPr>
+          <w:rFonts w:ascii="Helvetica" w:hAnsi="Helvetica" w:cs="Helvetica"/>
+          <w:color w:val="333333"/>
+        </w:rPr>
+        <w:t> </w:t>
+      </w:r>
+      <w:proofErr w:type="spellStart"/>
+      <w:r>
+        <w:rPr>
+          <w:rStyle w:val="CdigoHTML"/>
+          <w:rFonts w:ascii="Consolas" w:hAnsi="Consolas"/>
+          <w:color w:val="C7254E"/>
+          <w:sz w:val="22"/>
+          <w:szCs w:val="22"/>
+          <w:shd w:val="clear" w:color="auto" w:fill="F9F2F4"/>
+        </w:rPr>
+        <w:t>Source</w:t>
+      </w:r>
+      <w:proofErr w:type="spellEnd"/>
+      <w:r>
+        <w:rPr>
+          <w:rFonts w:ascii="Helvetica" w:hAnsi="Helvetica" w:cs="Helvetica"/>
+          <w:color w:val="333333"/>
+        </w:rPr>
+        <w:t xml:space="preserve"> folder </w:t>
+      </w:r>
+      <w:proofErr w:type="spellStart"/>
+      <w:r>
+        <w:rPr>
+          <w:rFonts w:ascii="Helvetica" w:hAnsi="Helvetica" w:cs="Helvetica"/>
+          <w:color w:val="333333"/>
+        </w:rPr>
+        <w:t>to</w:t>
+      </w:r>
+      <w:proofErr w:type="spellEnd"/>
+      <w:r>
+        <w:rPr>
+          <w:rFonts w:ascii="Helvetica" w:hAnsi="Helvetica" w:cs="Helvetica"/>
+          <w:color w:val="333333"/>
+        </w:rPr>
+        <w:t xml:space="preserve"> </w:t>
+      </w:r>
+      <w:proofErr w:type="spellStart"/>
+      <w:r>
+        <w:rPr>
+          <w:rFonts w:ascii="Helvetica" w:hAnsi="Helvetica" w:cs="Helvetica"/>
+          <w:color w:val="333333"/>
+        </w:rPr>
+        <w:t>your</w:t>
+      </w:r>
+      <w:proofErr w:type="spellEnd"/>
+      <w:r>
+        <w:rPr>
+          <w:rFonts w:ascii="Helvetica" w:hAnsi="Helvetica" w:cs="Helvetica"/>
+          <w:color w:val="333333"/>
+        </w:rPr>
+        <w:t xml:space="preserve"> </w:t>
+      </w:r>
+      <w:proofErr w:type="spellStart"/>
+      <w:r>
+        <w:rPr>
+          <w:rFonts w:ascii="Helvetica" w:hAnsi="Helvetica" w:cs="Helvetica"/>
+          <w:color w:val="333333"/>
+        </w:rPr>
+        <w:t>project</w:t>
+      </w:r>
+      <w:proofErr w:type="spellEnd"/>
+      <w:r>
+        <w:rPr>
+          <w:rFonts w:ascii="Helvetica" w:hAnsi="Helvetica" w:cs="Helvetica"/>
+          <w:color w:val="333333"/>
+        </w:rPr>
+        <w:t>.</w:t>
+      </w:r>
+    </w:p>
+    <w:p>
+      <w:bookmarkStart w:id="0" w:name="_GoBack"/>
       <w:bookmarkEnd w:id="0"/>
     </w:p>
     <w:sectPr>
-      <w:footerReference w:type="default" r:id="rId10"/>
+      <w:footerReference w:type="default" r:id="rId13"/>
       <w:pgSz w:w="11906" w:h="16838"/>
       <w:pgMar w:top="1417" w:right="1701" w:bottom="1417" w:left="1701" w:header="708" w:footer="708" w:gutter="0"/>
       <w:cols w:space="708"/>
@@ -980,6 +2473,46 @@
     <w:name w:val="Normal"/>
     <w:qFormat/>
   </w:style>
+  <w:style w:type="paragraph" w:styleId="Ttulo2">
+    <w:name w:val="heading 2"/>
+    <w:basedOn w:val="Normal"/>
+    <w:link w:val="Ttulo2Car"/>
+    <w:uiPriority w:val="9"/>
+    <w:qFormat/>
+    <w:rsid w:val="00C55239"/>
+    <w:pPr>
+      <w:spacing w:before="100" w:beforeAutospacing="1" w:after="100" w:afterAutospacing="1" w:line="240" w:lineRule="auto"/>
+      <w:outlineLvl w:val="1"/>
+    </w:pPr>
+    <w:rPr>
+      <w:rFonts w:ascii="Times New Roman" w:eastAsia="Times New Roman" w:hAnsi="Times New Roman" w:cs="Times New Roman"/>
+      <w:b/>
+      <w:bCs/>
+      <w:sz w:val="36"/>
+      <w:szCs w:val="36"/>
+      <w:lang w:eastAsia="es-ES"/>
+    </w:rPr>
+  </w:style>
+  <w:style w:type="paragraph" w:styleId="Ttulo4">
+    <w:name w:val="heading 4"/>
+    <w:basedOn w:val="Normal"/>
+    <w:link w:val="Ttulo4Car"/>
+    <w:uiPriority w:val="9"/>
+    <w:qFormat/>
+    <w:rsid w:val="00C55239"/>
+    <w:pPr>
+      <w:spacing w:before="100" w:beforeAutospacing="1" w:after="100" w:afterAutospacing="1" w:line="240" w:lineRule="auto"/>
+      <w:outlineLvl w:val="3"/>
+    </w:pPr>
+    <w:rPr>
+      <w:rFonts w:ascii="Times New Roman" w:eastAsia="Times New Roman" w:hAnsi="Times New Roman" w:cs="Times New Roman"/>
+      <w:b/>
+      <w:bCs/>
+      <w:sz w:val="24"/>
+      <w:szCs w:val="24"/>
+      <w:lang w:eastAsia="es-ES"/>
+    </w:rPr>
+  </w:style>
   <w:style w:type="character" w:default="1" w:styleId="Fuentedeprrafopredeter">
     <w:name w:val="Default Paragraph Font"/>
     <w:uiPriority w:val="1"/>
@@ -1061,6 +2594,138 @@
     <w:link w:val="Piedepgina"/>
     <w:uiPriority w:val="99"/>
     <w:rsid w:val="00A60995"/>
+  </w:style>
+  <w:style w:type="character" w:styleId="Hipervnculo">
+    <w:name w:val="Hyperlink"/>
+    <w:basedOn w:val="Fuentedeprrafopredeter"/>
+    <w:uiPriority w:val="99"/>
+    <w:unhideWhenUsed/>
+    <w:rsid w:val="00182C71"/>
+    <w:rPr>
+      <w:color w:val="0563C1" w:themeColor="hyperlink"/>
+      <w:u w:val="single"/>
+    </w:rPr>
+  </w:style>
+  <w:style w:type="character" w:customStyle="1" w:styleId="Ttulo2Car">
+    <w:name w:val="Título 2 Car"/>
+    <w:basedOn w:val="Fuentedeprrafopredeter"/>
+    <w:link w:val="Ttulo2"/>
+    <w:uiPriority w:val="9"/>
+    <w:rsid w:val="00C55239"/>
+    <w:rPr>
+      <w:rFonts w:ascii="Times New Roman" w:eastAsia="Times New Roman" w:hAnsi="Times New Roman" w:cs="Times New Roman"/>
+      <w:b/>
+      <w:bCs/>
+      <w:sz w:val="36"/>
+      <w:szCs w:val="36"/>
+      <w:lang w:eastAsia="es-ES"/>
+    </w:rPr>
+  </w:style>
+  <w:style w:type="character" w:customStyle="1" w:styleId="Ttulo4Car">
+    <w:name w:val="Título 4 Car"/>
+    <w:basedOn w:val="Fuentedeprrafopredeter"/>
+    <w:link w:val="Ttulo4"/>
+    <w:uiPriority w:val="9"/>
+    <w:rsid w:val="00C55239"/>
+    <w:rPr>
+      <w:rFonts w:ascii="Times New Roman" w:eastAsia="Times New Roman" w:hAnsi="Times New Roman" w:cs="Times New Roman"/>
+      <w:b/>
+      <w:bCs/>
+      <w:sz w:val="24"/>
+      <w:szCs w:val="24"/>
+      <w:lang w:eastAsia="es-ES"/>
+    </w:rPr>
+  </w:style>
+  <w:style w:type="character" w:styleId="Textoennegrita">
+    <w:name w:val="Strong"/>
+    <w:basedOn w:val="Fuentedeprrafopredeter"/>
+    <w:uiPriority w:val="22"/>
+    <w:qFormat/>
+    <w:rsid w:val="00C55239"/>
+    <w:rPr>
+      <w:b/>
+      <w:bCs/>
+    </w:rPr>
+  </w:style>
+  <w:style w:type="paragraph" w:styleId="NormalWeb">
+    <w:name w:val="Normal (Web)"/>
+    <w:basedOn w:val="Normal"/>
+    <w:uiPriority w:val="99"/>
+    <w:semiHidden/>
+    <w:unhideWhenUsed/>
+    <w:rsid w:val="00C55239"/>
+    <w:pPr>
+      <w:spacing w:before="100" w:beforeAutospacing="1" w:after="100" w:afterAutospacing="1" w:line="240" w:lineRule="auto"/>
+    </w:pPr>
+    <w:rPr>
+      <w:rFonts w:ascii="Times New Roman" w:eastAsia="Times New Roman" w:hAnsi="Times New Roman" w:cs="Times New Roman"/>
+      <w:sz w:val="24"/>
+      <w:szCs w:val="24"/>
+      <w:lang w:eastAsia="es-ES"/>
+    </w:rPr>
+  </w:style>
+  <w:style w:type="character" w:styleId="CdigoHTML">
+    <w:name w:val="HTML Code"/>
+    <w:basedOn w:val="Fuentedeprrafopredeter"/>
+    <w:uiPriority w:val="99"/>
+    <w:semiHidden/>
+    <w:unhideWhenUsed/>
+    <w:rsid w:val="00C55239"/>
+    <w:rPr>
+      <w:rFonts w:ascii="Courier New" w:eastAsia="Times New Roman" w:hAnsi="Courier New" w:cs="Courier New"/>
+      <w:sz w:val="20"/>
+      <w:szCs w:val="20"/>
+    </w:rPr>
+  </w:style>
+  <w:style w:type="paragraph" w:styleId="HTMLconformatoprevio">
+    <w:name w:val="HTML Preformatted"/>
+    <w:basedOn w:val="Normal"/>
+    <w:link w:val="HTMLconformatoprevioCar"/>
+    <w:uiPriority w:val="99"/>
+    <w:semiHidden/>
+    <w:unhideWhenUsed/>
+    <w:rsid w:val="00C55239"/>
+    <w:pPr>
+      <w:tabs>
+        <w:tab w:val="left" w:pos="916"/>
+        <w:tab w:val="left" w:pos="1832"/>
+        <w:tab w:val="left" w:pos="2748"/>
+        <w:tab w:val="left" w:pos="3664"/>
+        <w:tab w:val="left" w:pos="4580"/>
+        <w:tab w:val="left" w:pos="5496"/>
+        <w:tab w:val="left" w:pos="6412"/>
+        <w:tab w:val="left" w:pos="7328"/>
+        <w:tab w:val="left" w:pos="8244"/>
+        <w:tab w:val="left" w:pos="9160"/>
+        <w:tab w:val="left" w:pos="10076"/>
+        <w:tab w:val="left" w:pos="10992"/>
+        <w:tab w:val="left" w:pos="11908"/>
+        <w:tab w:val="left" w:pos="12824"/>
+        <w:tab w:val="left" w:pos="13740"/>
+        <w:tab w:val="left" w:pos="14656"/>
+      </w:tabs>
+      <w:spacing w:after="0" w:line="240" w:lineRule="auto"/>
+    </w:pPr>
+    <w:rPr>
+      <w:rFonts w:ascii="Courier New" w:eastAsia="Times New Roman" w:hAnsi="Courier New" w:cs="Courier New"/>
+      <w:sz w:val="20"/>
+      <w:szCs w:val="20"/>
+      <w:lang w:eastAsia="es-ES"/>
+    </w:rPr>
+  </w:style>
+  <w:style w:type="character" w:customStyle="1" w:styleId="HTMLconformatoprevioCar">
+    <w:name w:val="HTML con formato previo Car"/>
+    <w:basedOn w:val="Fuentedeprrafopredeter"/>
+    <w:link w:val="HTMLconformatoprevio"/>
+    <w:uiPriority w:val="99"/>
+    <w:semiHidden/>
+    <w:rsid w:val="00C55239"/>
+    <w:rPr>
+      <w:rFonts w:ascii="Courier New" w:eastAsia="Times New Roman" w:hAnsi="Courier New" w:cs="Courier New"/>
+      <w:sz w:val="20"/>
+      <w:szCs w:val="20"/>
+      <w:lang w:eastAsia="es-ES"/>
+    </w:rPr>
   </w:style>
 </w:styles>
 </file>
@@ -1331,7 +2996,7 @@
 </file>
 
 <file path=customXml/itemProps1.xml><?xml version="1.0" encoding="utf-8"?>
-<ds:datastoreItem xmlns:ds="http://schemas.openxmlformats.org/officeDocument/2006/customXml" ds:itemID="{100DD0F0-B064-47D0-A1C5-A09D8657C2D8}">
+<ds:datastoreItem xmlns:ds="http://schemas.openxmlformats.org/officeDocument/2006/customXml" ds:itemID="{69856829-1AE3-4A5F-8B6B-6A9FA4963622}">
   <ds:schemaRefs>
     <ds:schemaRef ds:uri="http://schemas.openxmlformats.org/officeDocument/2006/bibliography"/>
   </ds:schemaRefs>

</xml_diff>